<commit_message>
Finished dynamic programming problem.
</commit_message>
<xml_diff>
--- a/w5_framework/W5 - Framework .docx
+++ b/w5_framework/W5 - Framework .docx
@@ -567,6 +567,95 @@
         </w:rPr>
         <w:t xml:space="preserve"> </w:t>
       </w:r>
+      <w:r>
+        <w:rPr>
+          <w:bCs/>
+          <w:noProof/>
+        </w:rPr>
+        <w:drawing>
+          <wp:inline distT="0" distB="0" distL="0" distR="0" wp14:anchorId="403C337F" wp14:editId="6F0C8752">
+            <wp:extent cx="4817533" cy="3162278"/>
+            <wp:effectExtent l="0" t="0" r="0" b="635"/>
+            <wp:docPr id="2" name="Picture 2" descr="A picture containing schematic&#10;&#10;Description automatically generated"/>
+            <wp:cNvGraphicFramePr>
+              <a:graphicFrameLocks xmlns:a="http://schemas.openxmlformats.org/drawingml/2006/main" noChangeAspect="1"/>
+            </wp:cNvGraphicFramePr>
+            <a:graphic xmlns:a="http://schemas.openxmlformats.org/drawingml/2006/main">
+              <a:graphicData uri="http://schemas.openxmlformats.org/drawingml/2006/picture">
+                <pic:pic xmlns:pic="http://schemas.openxmlformats.org/drawingml/2006/picture">
+                  <pic:nvPicPr>
+                    <pic:cNvPr id="2" name="Picture 2" descr="A picture containing schematic&#10;&#10;Description automatically generated"/>
+                    <pic:cNvPicPr/>
+                  </pic:nvPicPr>
+                  <pic:blipFill>
+                    <a:blip r:embed="rId6" cstate="print">
+                      <a:extLst>
+                        <a:ext uri="{28A0092B-C50C-407E-A947-70E740481C1C}">
+                          <a14:useLocalDpi xmlns:a14="http://schemas.microsoft.com/office/drawing/2010/main" val="0"/>
+                        </a:ext>
+                      </a:extLst>
+                    </a:blip>
+                    <a:stretch>
+                      <a:fillRect/>
+                    </a:stretch>
+                  </pic:blipFill>
+                  <pic:spPr>
+                    <a:xfrm>
+                      <a:off x="0" y="0"/>
+                      <a:ext cx="4823099" cy="3165932"/>
+                    </a:xfrm>
+                    <a:prstGeom prst="rect">
+                      <a:avLst/>
+                    </a:prstGeom>
+                  </pic:spPr>
+                </pic:pic>
+              </a:graphicData>
+            </a:graphic>
+          </wp:inline>
+        </w:drawing>
+      </w:r>
+    </w:p>
+    <w:p>
+      <w:pPr>
+        <w:pStyle w:val="ListParagraph"/>
+        <w:rPr>
+          <w:bCs/>
+        </w:rPr>
+      </w:pPr>
+      <w:r>
+        <w:rPr>
+          <w:bCs/>
+        </w:rPr>
+        <w:t xml:space="preserve">Yes, instead of </w:t>
+      </w:r>
+      <w:proofErr w:type="gramStart"/>
+      <w:r>
+        <w:rPr>
+          <w:bCs/>
+        </w:rPr>
+        <w:t>go</w:t>
+      </w:r>
+      <w:proofErr w:type="gramEnd"/>
+      <w:r>
+        <w:rPr>
+          <w:bCs/>
+        </w:rPr>
+        <w:t xml:space="preserve"> into pseudocode right away, it is helpful to visualize it first and explain(think) about the algorithm if it solves the problem. And then do the pseudocode. After </w:t>
+      </w:r>
+      <w:proofErr w:type="spellStart"/>
+      <w:r>
+        <w:rPr>
+          <w:bCs/>
+        </w:rPr>
+        <w:t>pseudecode</w:t>
+      </w:r>
+      <w:proofErr w:type="spellEnd"/>
+      <w:r>
+        <w:rPr>
+          <w:bCs/>
+        </w:rPr>
+        <w:t xml:space="preserve"> code, it is better to trace it since it may be false algorithm. Afterall, to code it after testing and have confidence that it is right.</w:t>
+      </w:r>
     </w:p>
     <w:p>
       <w:pPr>
@@ -1047,6 +1136,7 @@
         <w:rPr>
           <w:bCs/>
         </w:rPr>
+        <w:lastRenderedPageBreak/>
         <w:t xml:space="preserve">Problem B: </w:t>
       </w:r>
       <w:r>

</xml_diff>